<commit_message>
Update: Proposal Version 2.2
</commit_message>
<xml_diff>
--- a/docs/proposal.docx
+++ b/docs/proposal.docx
@@ -36,6 +36,42 @@
       <w:r>
         <w:rPr>
           <w:rFonts w:ascii="Times New Roman" w:hAnsi="Times New Roman" w:cs="Times New Roman"/>
+          <w:i/>
+          <w:sz w:val="28"/>
+          <w:szCs w:val="28"/>
+          <w:u w:val="single"/>
+        </w:rPr>
+        <w:t>494 Heat Wizards</w:t>
+      </w:r>
+      <w:r>
+        <w:rPr>
+          <w:rFonts w:ascii="Times New Roman" w:hAnsi="Times New Roman" w:cs="Times New Roman"/>
+          <w:sz w:val="28"/>
+          <w:szCs w:val="28"/>
+        </w:rPr>
+        <w:t xml:space="preserve">: Marko Gonzales, </w:t>
+      </w:r>
+      <w:proofErr w:type="spellStart"/>
+      <w:r>
+        <w:rPr>
+          <w:rFonts w:ascii="Times New Roman" w:hAnsi="Times New Roman" w:cs="Times New Roman"/>
+          <w:sz w:val="28"/>
+          <w:szCs w:val="28"/>
+        </w:rPr>
+        <w:t>Zhichao</w:t>
+      </w:r>
+      <w:proofErr w:type="spellEnd"/>
+      <w:r>
+        <w:rPr>
+          <w:rFonts w:ascii="Times New Roman" w:hAnsi="Times New Roman" w:cs="Times New Roman"/>
+          <w:sz w:val="28"/>
+          <w:szCs w:val="28"/>
+        </w:rPr>
+        <w:t xml:space="preserve"> Ma, </w:t>
+      </w:r>
+      <w:r>
+        <w:rPr>
+          <w:rFonts w:ascii="Times New Roman" w:hAnsi="Times New Roman" w:cs="Times New Roman"/>
           <w:sz w:val="28"/>
           <w:szCs w:val="28"/>
         </w:rPr>
@@ -64,6 +100,8 @@
         </w:rPr>
         <w:t>Problem</w:t>
       </w:r>
+      <w:bookmarkStart w:id="0" w:name="_GoBack"/>
+      <w:bookmarkEnd w:id="0"/>
     </w:p>
     <w:p>
       <w:pPr>
@@ -983,8 +1021,6 @@
           <w:szCs w:val="24"/>
         </w:rPr>
       </w:pPr>
-      <w:bookmarkStart w:id="0" w:name="_GoBack"/>
-      <w:bookmarkEnd w:id="0"/>
     </w:p>
     <w:p>
       <w:pPr>
@@ -1280,15 +1316,7 @@
           <w:sz w:val="24"/>
           <w:szCs w:val="24"/>
         </w:rPr>
-        <w:t xml:space="preserve"> </w:t>
-      </w:r>
-      <w:r>
-        <w:rPr>
-          <w:rFonts w:ascii="Times New Roman" w:hAnsi="Times New Roman" w:cs="Times New Roman"/>
-          <w:sz w:val="24"/>
-          <w:szCs w:val="24"/>
-        </w:rPr>
-        <w:t xml:space="preserve">for </w:t>
+        <w:t xml:space="preserve"> for </w:t>
       </w:r>
       <m:oMath>
         <m:r>
@@ -1306,15 +1334,7 @@
           <w:sz w:val="24"/>
           <w:szCs w:val="24"/>
         </w:rPr>
-        <w:t xml:space="preserve"> at the end of the 48-hour period</w:t>
-      </w:r>
-      <w:r>
-        <w:rPr>
-          <w:rFonts w:ascii="Times New Roman" w:hAnsi="Times New Roman" w:cs="Times New Roman"/>
-          <w:sz w:val="24"/>
-          <w:szCs w:val="24"/>
-        </w:rPr>
-        <w:t>.</w:t>
+        <w:t xml:space="preserve"> at the end of the 48-hour period.</w:t>
       </w:r>
     </w:p>
     <w:p>

</xml_diff>